<commit_message>
Exported to all formats
</commit_message>
<xml_diff>
--- a/CV_danish.docx
+++ b/CV_danish.docx
@@ -684,6 +684,12 @@
         </w:rPr>
         <w:t xml:space="preserve">Softwarearkitekt / Udvikler / on-site konsulent</w:t>
       </w:r>
+      <w:r>
+        <w:br w:type="textWrapping"/>
+      </w:r>
+      <w:r>
+        <w:t xml:space="preserve">Aug 2017 - Jun 2018</w:t>
+      </w:r>
     </w:p>
     <w:p>
       <w:pPr>
@@ -708,11 +714,149 @@
       <w:pPr>
         <w:pStyle w:val="Heading3"/>
       </w:pPr>
-      <w:bookmarkStart w:id="37" w:name="launch-public-ally"/>
+      <w:bookmarkStart w:id="37" w:name="website-build-tool-svift"/>
+      <w:r>
+        <w:t xml:space="preserve">Website build tool, Svift</w:t>
+      </w:r>
+      <w:bookmarkEnd w:id="37"/>
+    </w:p>
+    <w:p>
+      <w:pPr>
+        <w:pStyle w:val="FirstParagraph"/>
+      </w:pPr>
+      <w:r>
+        <w:rPr>
+          <w:b/>
+        </w:rPr>
+        <w:t xml:space="preserve">Rådgivende softwarearkitekt</w:t>
+      </w:r>
+      <w:r>
+        <w:br w:type="textWrapping"/>
+      </w:r>
+      <w:r>
+        <w:t xml:space="preserve">Jun 2016 - Aug 2017</w:t>
+      </w:r>
+    </w:p>
+    <w:p>
+      <w:pPr>
+        <w:pStyle w:val="BodyText"/>
+      </w:pPr>
+      <w:r>
+        <w:t xml:space="preserve">Værktøj til at lave hjemmesider uden teknisk viden, udbudt til private og små virksomheder. Microservice-arkitektur. Store frontend-udfordringer med krav om at kunne redigere skabeloner og stylesheets direkte i browseren.</w:t>
+      </w:r>
+    </w:p>
+    <w:p>
+      <w:pPr>
+        <w:pStyle w:val="BodyText"/>
+      </w:pPr>
+      <w:r>
+        <w:rPr>
+          <w:i/>
+        </w:rPr>
+        <w:t xml:space="preserve">Microservices, Node.js, Express, MongoDB, ES6, React, Redux, Docker, Git</w:t>
+      </w:r>
+    </w:p>
+    <w:p>
+      <w:pPr>
+        <w:pStyle w:val="Heading3"/>
+      </w:pPr>
+      <w:bookmarkStart w:id="38" w:name="symbiosedatabase-dansk-symbiosecenter"/>
+      <w:r>
+        <w:t xml:space="preserve">Symbiosedatabase, Dansk SymbioseCenter</w:t>
+      </w:r>
+      <w:bookmarkEnd w:id="38"/>
+    </w:p>
+    <w:p>
+      <w:pPr>
+        <w:pStyle w:val="FirstParagraph"/>
+      </w:pPr>
+      <w:r>
+        <w:rPr>
+          <w:b/>
+        </w:rPr>
+        <w:t xml:space="preserve">Softwarearkitekt / Udvikler</w:t>
+      </w:r>
+      <w:r>
+        <w:br w:type="textWrapping"/>
+      </w:r>
+      <w:r>
+        <w:t xml:space="preserve">Jan 2017 - Jun 2017</w:t>
+      </w:r>
+    </w:p>
+    <w:p>
+      <w:pPr>
+        <w:pStyle w:val="BodyText"/>
+      </w:pPr>
+      <w:r>
+        <w:t xml:space="preserve">Produktionsvirksomheder producerer spild, der kan være ressourcer for andre virksomheder. Målet med dette projekt var at forbinde disse virksomheder på en måde, der hjalp begge parter til at spare penge og reducere det miljømæssige fodaftryk. Løst gennem en brugervenlig database, der giver et hurtigt overblik over de nærmeste spild-til-ressource-forbindelser.</w:t>
+      </w:r>
+    </w:p>
+    <w:p>
+      <w:pPr>
+        <w:pStyle w:val="BodyText"/>
+      </w:pPr>
+      <w:r>
+        <w:rPr>
+          <w:i/>
+        </w:rPr>
+        <w:t xml:space="preserve">C#, .NET MVC, MySQL, MongoDB, JavaScript, Git</w:t>
+      </w:r>
+    </w:p>
+    <w:p>
+      <w:pPr>
+        <w:pStyle w:val="Heading3"/>
+      </w:pPr>
+      <w:bookmarkStart w:id="39" w:name="bestillingsapplikation-moderniseringsstyrelsen"/>
+      <w:r>
+        <w:t xml:space="preserve">Bestillingsapplikation, Moderniseringsstyrelsen</w:t>
+      </w:r>
+      <w:bookmarkEnd w:id="39"/>
+    </w:p>
+    <w:p>
+      <w:pPr>
+        <w:pStyle w:val="FirstParagraph"/>
+      </w:pPr>
+      <w:r>
+        <w:rPr>
+          <w:b/>
+        </w:rPr>
+        <w:t xml:space="preserve">Softwarearkitekt / Udvikler</w:t>
+      </w:r>
+      <w:r>
+        <w:br w:type="textWrapping"/>
+      </w:r>
+      <w:r>
+        <w:t xml:space="preserve">Nov 2015 - Jun 2016</w:t>
+      </w:r>
+    </w:p>
+    <w:p>
+      <w:pPr>
+        <w:pStyle w:val="BodyText"/>
+      </w:pPr>
+      <w:r>
+        <w:t xml:space="preserve">Bestillingsapplikation til offentligt ansatte, der skal indkøbe materialer eller hotelophold gennem rammeaftaler. Først sammensættes kurven, derefter finder systemet den mest fordelagtige leverandør og sender ordren.</w:t>
+      </w:r>
+    </w:p>
+    <w:p>
+      <w:pPr>
+        <w:pStyle w:val="BodyText"/>
+      </w:pPr>
+      <w:r>
+        <w:rPr>
+          <w:i/>
+        </w:rPr>
+        <w:t xml:space="preserve">C#, .NET MVC, JavaScript, MSSQL, HTML5 / Sass / CSS3, Foundation (CSS), Git</w:t>
+      </w:r>
+    </w:p>
+    <w:p>
+      <w:pPr>
+        <w:pStyle w:val="Heading3"/>
+      </w:pPr>
+      <w:bookmarkStart w:id="40" w:name="launch-public-ally"/>
       <w:r>
         <w:t xml:space="preserve">Launch, Public Ally</w:t>
       </w:r>
-      <w:bookmarkEnd w:id="37"/>
+      <w:bookmarkEnd w:id="40"/>
     </w:p>
     <w:p>
       <w:pPr>
@@ -724,6 +868,12 @@
         </w:rPr>
         <w:t xml:space="preserve">Softwarearkitekt / udvikler / medejer</w:t>
       </w:r>
+      <w:r>
+        <w:br w:type="textWrapping"/>
+      </w:r>
+      <w:r>
+        <w:t xml:space="preserve">Aug 2015 - Jun 2016</w:t>
+      </w:r>
     </w:p>
     <w:p>
       <w:pPr>
@@ -748,11 +898,11 @@
       <w:pPr>
         <w:pStyle w:val="Heading3"/>
       </w:pPr>
-      <w:bookmarkStart w:id="38" w:name="bestillingsapplikation-moderniseringsstyrelsen"/>
-      <w:r>
-        <w:t xml:space="preserve">Bestillingsapplikation, Moderniseringsstyrelsen</w:t>
-      </w:r>
-      <w:bookmarkEnd w:id="38"/>
+      <w:bookmarkStart w:id="41" w:name="aggregering-af-revenue-data-relevant-media"/>
+      <w:r>
+        <w:t xml:space="preserve">Aggregering af revenue-data, Relevant Media</w:t>
+      </w:r>
+      <w:bookmarkEnd w:id="41"/>
     </w:p>
     <w:p>
       <w:pPr>
@@ -762,15 +912,67 @@
         <w:rPr>
           <w:b/>
         </w:rPr>
+        <w:t xml:space="preserve">Softwarearkitekt / Teknisk projektleder / Udvikler</w:t>
+      </w:r>
+      <w:r>
+        <w:br w:type="textWrapping"/>
+      </w:r>
+      <w:r>
+        <w:t xml:space="preserve">Maj 2015 - Aug 2017</w:t>
+      </w:r>
+    </w:p>
+    <w:p>
+      <w:pPr>
+        <w:pStyle w:val="BodyText"/>
+      </w:pPr>
+      <w:r>
+        <w:t xml:space="preserve">Værktøj til aggregering og visualisering af revenue-data for udgivere, der præsenterer bannerreklamer fra en række forskellige kilder. Data synkroniseres og masseres til en samlet datamodel, der herefter er egnet til hurtige og fleksible forespørgsler. Microservice-arkitektur.</w:t>
+      </w:r>
+    </w:p>
+    <w:p>
+      <w:pPr>
+        <w:pStyle w:val="BodyText"/>
+      </w:pPr>
+      <w:r>
+        <w:rPr>
+          <w:i/>
+        </w:rPr>
+        <w:t xml:space="preserve">Node.js, Express, MongoDB, ES6, React, Docker, Webpack, Git</w:t>
+      </w:r>
+    </w:p>
+    <w:p>
+      <w:pPr>
+        <w:pStyle w:val="Heading3"/>
+      </w:pPr>
+      <w:bookmarkStart w:id="42" w:name="udgivelsesværktøj-relevant-media"/>
+      <w:r>
+        <w:t xml:space="preserve">Udgivelsesværktøj, Relevant Media</w:t>
+      </w:r>
+      <w:bookmarkEnd w:id="42"/>
+    </w:p>
+    <w:p>
+      <w:pPr>
+        <w:pStyle w:val="FirstParagraph"/>
+      </w:pPr>
+      <w:r>
+        <w:rPr>
+          <w:b/>
+        </w:rPr>
         <w:t xml:space="preserve">Softwarearkitekt / Udvikler</w:t>
       </w:r>
-    </w:p>
-    <w:p>
-      <w:pPr>
-        <w:pStyle w:val="BodyText"/>
-      </w:pPr>
-      <w:r>
-        <w:t xml:space="preserve">Bestillingsapplikation til offentligt ansatte, der skal indkøbe materialer eller hotelophold gennem rammeaftaler. Først sammensættes kurven, derefter finder systemet den mest fordelagtige leverandør og sender ordren.</w:t>
+      <w:r>
+        <w:br w:type="textWrapping"/>
+      </w:r>
+      <w:r>
+        <w:t xml:space="preserve">Nov 2014 - Aug 2017</w:t>
+      </w:r>
+    </w:p>
+    <w:p>
+      <w:pPr>
+        <w:pStyle w:val="BodyText"/>
+      </w:pPr>
+      <w:r>
+        <w:t xml:space="preserve">Udvikling af hub-platform til publicering af kampagner for annoncører på tværs af en række forskellige adservers.</w:t>
       </w:r>
     </w:p>
     <w:p>
@@ -781,18 +983,18 @@
         <w:rPr>
           <w:i/>
         </w:rPr>
-        <w:t xml:space="preserve">C#, .NET MVC, JavaScript, MSSQL, HTML5 / Sass / CSS3, Foundation (CSS), Git</w:t>
+        <w:t xml:space="preserve">C#, MongoDB, ES6, React, Redux, Material Design, Webpack, Git</w:t>
       </w:r>
     </w:p>
     <w:p>
       <w:pPr>
         <w:pStyle w:val="Heading3"/>
       </w:pPr>
-      <w:bookmarkStart w:id="39" w:name="aggregering-af-revenue-data-relevant-media"/>
-      <w:r>
-        <w:t xml:space="preserve">Aggregering af revenue-data, Relevant Media</w:t>
-      </w:r>
-      <w:bookmarkEnd w:id="39"/>
+      <w:bookmarkStart w:id="43" w:name="selvbetjening-for-medlemmer-danske-fysioterapeuter"/>
+      <w:r>
+        <w:t xml:space="preserve">Selvbetjening for medlemmer, Danske Fysioterapeuter</w:t>
+      </w:r>
+      <w:bookmarkEnd w:id="43"/>
     </w:p>
     <w:p>
       <w:pPr>
@@ -802,15 +1004,21 @@
         <w:rPr>
           <w:b/>
         </w:rPr>
-        <w:t xml:space="preserve">Softwarearkitekt / Teknisk projektleder / Udvikler</w:t>
-      </w:r>
-    </w:p>
-    <w:p>
-      <w:pPr>
-        <w:pStyle w:val="BodyText"/>
-      </w:pPr>
-      <w:r>
-        <w:t xml:space="preserve">Værktøj til aggregering og visualisering af revenue-data for udgivere, der præsenterer bannerreklamer fra en række forskellige kilder. Data synkroniseres og masseres til en samlet datamodel, der herefter er egnet til hurtige og fleksible forespørgsler. Microservice-arkitektur.</w:t>
+        <w:t xml:space="preserve">Softwarearkitekt / Udvikler</w:t>
+      </w:r>
+      <w:r>
+        <w:br w:type="textWrapping"/>
+      </w:r>
+      <w:r>
+        <w:t xml:space="preserve">Siden dec 2014 (tilbagevendende opgaver)</w:t>
+      </w:r>
+    </w:p>
+    <w:p>
+      <w:pPr>
+        <w:pStyle w:val="BodyText"/>
+      </w:pPr>
+      <w:r>
+        <w:t xml:space="preserve">Selvbetjeningssystem til indmeldelse og administration for eksisterende medlemmer. Omfattende indsamling af data om medlem med komplicerede forgreninger. Integration med interne forretningssystemer (f.eks. Navision).</w:t>
       </w:r>
     </w:p>
     <w:p>
@@ -821,18 +1029,18 @@
         <w:rPr>
           <w:i/>
         </w:rPr>
-        <w:t xml:space="preserve">Node.js, Express, MongoDB, ES6, React, Docker, Webpack, Git</w:t>
+        <w:t xml:space="preserve">C#, .NET MVC, .NET Web API, MSSQL, Navision, ES6, React, Redux, Git</w:t>
       </w:r>
     </w:p>
     <w:p>
       <w:pPr>
         <w:pStyle w:val="Heading3"/>
       </w:pPr>
-      <w:bookmarkStart w:id="40" w:name="selvbetjening-for-medlemmer-danske-fysioterapeuter"/>
-      <w:r>
-        <w:t xml:space="preserve">Selvbetjening for medlemmer, Danske Fysioterapeuter</w:t>
-      </w:r>
-      <w:bookmarkEnd w:id="40"/>
+      <w:bookmarkStart w:id="44" w:name="studielån-selvbetjening-statens-administration"/>
+      <w:r>
+        <w:t xml:space="preserve">Studielån selvbetjening, Statens Administration</w:t>
+      </w:r>
+      <w:bookmarkEnd w:id="44"/>
     </w:p>
     <w:p>
       <w:pPr>
@@ -844,13 +1052,19 @@
         </w:rPr>
         <w:t xml:space="preserve">Softwarearkitekt / Udvikler</w:t>
       </w:r>
-    </w:p>
-    <w:p>
-      <w:pPr>
-        <w:pStyle w:val="BodyText"/>
-      </w:pPr>
-      <w:r>
-        <w:t xml:space="preserve">Selvbetjeningssystem til indmeldelse og administration for eksisterende medlemmer. Omfattende indsamling af data om medlem med komplicerede forgreninger. Integration med interne forretningssystemer (f.eks. Navision).</w:t>
+      <w:r>
+        <w:br w:type="textWrapping"/>
+      </w:r>
+      <w:r>
+        <w:t xml:space="preserve">Nov 2013 - Maj 2014</w:t>
+      </w:r>
+    </w:p>
+    <w:p>
+      <w:pPr>
+        <w:pStyle w:val="BodyText"/>
+      </w:pPr>
+      <w:r>
+        <w:t xml:space="preserve">Udvikling af den offentlige selvbetjeningsløsning til administration af private studielån på borger.dk. Her kan brugeren se status for gælden og ændre afdragsordningen indenfor en række restriktioner. Kompliceret synkronisering med den database, der indeholder oplysninger om alle lånene.</w:t>
       </w:r>
     </w:p>
     <w:p>
@@ -861,18 +1075,18 @@
         <w:rPr>
           <w:i/>
         </w:rPr>
-        <w:t xml:space="preserve">C#, .NET MVC, .NET Web API, MSSQL, Navision, ES6, React, Redux, Git</w:t>
+        <w:t xml:space="preserve">C#, .NET MVC, MSSQL, JavaScript, Git</w:t>
       </w:r>
     </w:p>
     <w:p>
       <w:pPr>
         <w:pStyle w:val="Heading3"/>
       </w:pPr>
-      <w:bookmarkStart w:id="41" w:name="website-build-tool-svift"/>
-      <w:r>
-        <w:t xml:space="preserve">Website build tool, Svift</w:t>
-      </w:r>
-      <w:bookmarkEnd w:id="41"/>
+      <w:bookmarkStart w:id="45" w:name="regnskabssystem-til-refusioner-statens-administration"/>
+      <w:r>
+        <w:t xml:space="preserve">Regnskabssystem til refusioner, Statens Administration</w:t>
+      </w:r>
+      <w:bookmarkEnd w:id="45"/>
     </w:p>
     <w:p>
       <w:pPr>
@@ -882,15 +1096,21 @@
         <w:rPr>
           <w:b/>
         </w:rPr>
-        <w:t xml:space="preserve">Rådgivende softwarearkitekt</w:t>
-      </w:r>
-    </w:p>
-    <w:p>
-      <w:pPr>
-        <w:pStyle w:val="BodyText"/>
-      </w:pPr>
-      <w:r>
-        <w:t xml:space="preserve">Værktøj til at lave hjemmesider uden teknisk viden, udbudt til private og små virksomheder. Microservice-arkitektur. Store frontend-udfordringer med krav om at kunne redigere skabeloner og stylesheets direkte i browseren.</w:t>
+        <w:t xml:space="preserve">Softwarearkitekt / udvikler</w:t>
+      </w:r>
+      <w:r>
+        <w:br w:type="textWrapping"/>
+      </w:r>
+      <w:r>
+        <w:t xml:space="preserve">Maj 2013 - Jun 2014</w:t>
+      </w:r>
+    </w:p>
+    <w:p>
+      <w:pPr>
+        <w:pStyle w:val="BodyText"/>
+      </w:pPr>
+      <w:r>
+        <w:t xml:space="preserve">Udvikling af regnskabssystem til at styre offentlige refusioner i ØSC-området. Kompliceret datamodel og arbejdsgange, samt tunge beregninger og krav om præcision og sikkerhed.</w:t>
       </w:r>
     </w:p>
     <w:p>
@@ -901,18 +1121,18 @@
         <w:rPr>
           <w:i/>
         </w:rPr>
-        <w:t xml:space="preserve">Node.js, Express, MongoDB, ES6, React, Redux, Docker, Git</w:t>
+        <w:t xml:space="preserve">C#, .NET MVC, MSSQL, JavaScript, Git</w:t>
       </w:r>
     </w:p>
     <w:p>
       <w:pPr>
         <w:pStyle w:val="Heading3"/>
       </w:pPr>
-      <w:bookmarkStart w:id="42" w:name="symbiosedatabase-dansk-symbiosecenter"/>
-      <w:r>
-        <w:t xml:space="preserve">Symbiosedatabase, Dansk SymbioseCenter</w:t>
-      </w:r>
-      <w:bookmarkEnd w:id="42"/>
+      <w:bookmarkStart w:id="46" w:name="website-danmarks-meteorologiske-institut-dmi"/>
+      <w:r>
+        <w:t xml:space="preserve">Website, Danmarks Meteorologiske Institut (DMI)</w:t>
+      </w:r>
+      <w:bookmarkEnd w:id="46"/>
     </w:p>
     <w:p>
       <w:pPr>
@@ -922,15 +1142,21 @@
         <w:rPr>
           <w:b/>
         </w:rPr>
-        <w:t xml:space="preserve">Softwarearkitekt / Udvikler</w:t>
-      </w:r>
-    </w:p>
-    <w:p>
-      <w:pPr>
-        <w:pStyle w:val="BodyText"/>
-      </w:pPr>
-      <w:r>
-        <w:t xml:space="preserve">Produktionsvirksomheder producerer spild, der kan være ressourcer for andre virksomheder. Målet med dette projekt var at forbinde disse virksomheder på en måde, der hjalp begge parter til at spare penge og reducere det miljømæssige fodaftryk. Løst gennem en brugervenlig database, der giver et hurtigt overblik over de nærmeste spild-til-ressource-forbindelser.</w:t>
+        <w:t xml:space="preserve">Softwarearkitekt / lead udvikler / underviser</w:t>
+      </w:r>
+      <w:r>
+        <w:br w:type="textWrapping"/>
+      </w:r>
+      <w:r>
+        <w:t xml:space="preserve">2011 - 2012</w:t>
+      </w:r>
+    </w:p>
+    <w:p>
+      <w:pPr>
+        <w:pStyle w:val="BodyText"/>
+      </w:pPr>
+      <w:r>
+        <w:t xml:space="preserve">Etablering af nyt website baseret på TYPO3, samt opkvalificering af in-house udviklerne til at kunne udvikle komponenter til platformen.</w:t>
       </w:r>
     </w:p>
     <w:p>
@@ -941,18 +1167,18 @@
         <w:rPr>
           <w:i/>
         </w:rPr>
-        <w:t xml:space="preserve">C#, .NET MVC, MySQL, MongoDB, JavaScript, Git</w:t>
+        <w:t xml:space="preserve">PHP, TYPO3, MySQL, JavaScript, jQuery, Git</w:t>
       </w:r>
     </w:p>
     <w:p>
       <w:pPr>
         <w:pStyle w:val="Heading3"/>
       </w:pPr>
-      <w:bookmarkStart w:id="43" w:name="studielån-selvbetjening-statens-administration"/>
-      <w:r>
-        <w:t xml:space="preserve">Studielån selvbetjening, Statens Administration</w:t>
-      </w:r>
-      <w:bookmarkEnd w:id="43"/>
+      <w:bookmarkStart w:id="47" w:name="web-platform-vuc"/>
+      <w:r>
+        <w:t xml:space="preserve">Web-platform, VUC</w:t>
+      </w:r>
+      <w:bookmarkEnd w:id="47"/>
     </w:p>
     <w:p>
       <w:pPr>
@@ -962,15 +1188,21 @@
         <w:rPr>
           <w:b/>
         </w:rPr>
-        <w:t xml:space="preserve">Softwarearkitekt / Udvikler</w:t>
-      </w:r>
-    </w:p>
-    <w:p>
-      <w:pPr>
-        <w:pStyle w:val="BodyText"/>
-      </w:pPr>
-      <w:r>
-        <w:t xml:space="preserve">Udvikling af den offentlige selvbetjeningsløsning til administration af private studielån på borger.dk. Her kan brugeren se status for gælden og ændre afdragsordningen indenfor en række restriktioner. Kompliceret synkronisering med den database, der indeholder oplysninger om alle lånene.</w:t>
+        <w:t xml:space="preserve">Softwarearkitekt / lead udvikler</w:t>
+      </w:r>
+      <w:r>
+        <w:br w:type="textWrapping"/>
+      </w:r>
+      <w:r>
+        <w:t xml:space="preserve">2011 - 2012</w:t>
+      </w:r>
+    </w:p>
+    <w:p>
+      <w:pPr>
+        <w:pStyle w:val="BodyText"/>
+      </w:pPr>
+      <w:r>
+        <w:t xml:space="preserve">Etablering af fælles web-platform for 11 VUC-centre, samt plugin-udvikling til undervisningsplanlægning og studieadministration.</w:t>
       </w:r>
     </w:p>
     <w:p>
@@ -981,18 +1213,18 @@
         <w:rPr>
           <w:i/>
         </w:rPr>
-        <w:t xml:space="preserve">C#, .NET MVC, MSSQL, JavaScript, Git</w:t>
+        <w:t xml:space="preserve">PHP, TYPO3, MySQL, JavaScript, jQuery, Git</w:t>
       </w:r>
     </w:p>
     <w:p>
       <w:pPr>
         <w:pStyle w:val="Heading3"/>
       </w:pPr>
-      <w:bookmarkStart w:id="44" w:name="udgivelsesværktøj-relevant-media"/>
-      <w:r>
-        <w:t xml:space="preserve">Udgivelsesværktøj, Relevant Media</w:t>
-      </w:r>
-      <w:bookmarkEnd w:id="44"/>
+      <w:bookmarkStart w:id="48" w:name="website-statens-museum-for-kunst"/>
+      <w:r>
+        <w:t xml:space="preserve">Website, Statens Museum for Kunst</w:t>
+      </w:r>
+      <w:bookmarkEnd w:id="48"/>
     </w:p>
     <w:p>
       <w:pPr>
@@ -1002,15 +1234,21 @@
         <w:rPr>
           <w:b/>
         </w:rPr>
-        <w:t xml:space="preserve">Softwarearkitekt / Udvikler</w:t>
-      </w:r>
-    </w:p>
-    <w:p>
-      <w:pPr>
-        <w:pStyle w:val="BodyText"/>
-      </w:pPr>
-      <w:r>
-        <w:t xml:space="preserve">Udvikling af hub-platform til publicering af kampagner for annoncører på tværs af en række forskellige adservers.</w:t>
+        <w:t xml:space="preserve">Udvikler</w:t>
+      </w:r>
+      <w:r>
+        <w:br w:type="textWrapping"/>
+      </w:r>
+      <w:r>
+        <w:t xml:space="preserve">2011 - 2013</w:t>
+      </w:r>
+    </w:p>
+    <w:p>
+      <w:pPr>
+        <w:pStyle w:val="BodyText"/>
+      </w:pPr>
+      <w:r>
+        <w:t xml:space="preserve">Udvikling af komponenter til events og udstillinger til hjemmesiden.</w:t>
       </w:r>
     </w:p>
     <w:p>
@@ -1021,18 +1259,18 @@
         <w:rPr>
           <w:i/>
         </w:rPr>
-        <w:t xml:space="preserve">Node.js, Express, MongoDB, ES6, React, Redux, Material Design, Webpack, Git</w:t>
+        <w:t xml:space="preserve">PHP, TYPO3, MySQL, JavaScript, jQuery, Git</w:t>
       </w:r>
     </w:p>
     <w:p>
       <w:pPr>
         <w:pStyle w:val="Heading3"/>
       </w:pPr>
-      <w:bookmarkStart w:id="45" w:name="website-danmarks-meteorologiske-institut-dmi"/>
-      <w:r>
-        <w:t xml:space="preserve">Website, Danmarks Meteorologiske Institut (DMI)</w:t>
-      </w:r>
-      <w:bookmarkEnd w:id="45"/>
+      <w:bookmarkStart w:id="49" w:name="website-administrationshuset"/>
+      <w:r>
+        <w:t xml:space="preserve">Website, Administrationshuset</w:t>
+      </w:r>
+      <w:bookmarkEnd w:id="49"/>
     </w:p>
     <w:p>
       <w:pPr>
@@ -1042,15 +1280,21 @@
         <w:rPr>
           <w:b/>
         </w:rPr>
-        <w:t xml:space="preserve">Softwarearkitekt / lead udvikler / underviser</w:t>
-      </w:r>
-    </w:p>
-    <w:p>
-      <w:pPr>
-        <w:pStyle w:val="BodyText"/>
-      </w:pPr>
-      <w:r>
-        <w:t xml:space="preserve">Etablering af nyt website baseret på TYPO3, samt opkvalificering af in-house udviklerne til at kunne udvikle komponenter til platformen.</w:t>
+        <w:t xml:space="preserve">Lead developer</w:t>
+      </w:r>
+      <w:r>
+        <w:br w:type="textWrapping"/>
+      </w:r>
+      <w:r>
+        <w:t xml:space="preserve">2011 - 2013</w:t>
+      </w:r>
+    </w:p>
+    <w:p>
+      <w:pPr>
+        <w:pStyle w:val="BodyText"/>
+      </w:pPr>
+      <w:r>
+        <w:t xml:space="preserve">Komponent-udvikling til administration af andelsforeninger.</w:t>
       </w:r>
     </w:p>
     <w:p>
@@ -1061,247 +1305,99 @@
         <w:rPr>
           <w:i/>
         </w:rPr>
+        <w:t xml:space="preserve">PHP, TYPO3, MySQL, JavaScript, jQuery, SVN</w:t>
+      </w:r>
+    </w:p>
+    <w:p>
+      <w:pPr>
+        <w:pStyle w:val="Heading3"/>
+      </w:pPr>
+      <w:bookmarkStart w:id="50" w:name="webshop-til-børnetøj-ticket-to-heaven"/>
+      <w:r>
+        <w:t xml:space="preserve">Webshop til børnetøj, Ticket to Heaven</w:t>
+      </w:r>
+      <w:bookmarkEnd w:id="50"/>
+    </w:p>
+    <w:p>
+      <w:pPr>
+        <w:pStyle w:val="FirstParagraph"/>
+      </w:pPr>
+      <w:r>
+        <w:rPr>
+          <w:b/>
+        </w:rPr>
+        <w:t xml:space="preserve">Udvikler</w:t>
+      </w:r>
+      <w:r>
+        <w:br w:type="textWrapping"/>
+      </w:r>
+      <w:r>
+        <w:t xml:space="preserve">2011</w:t>
+      </w:r>
+    </w:p>
+    <w:p>
+      <w:pPr>
+        <w:pStyle w:val="BodyText"/>
+      </w:pPr>
+      <w:r>
+        <w:t xml:space="preserve">Vedligeholdelse og udvikling af mindre, nye features i TYPO3-baseret webshop.</w:t>
+      </w:r>
+    </w:p>
+    <w:p>
+      <w:pPr>
+        <w:pStyle w:val="BodyText"/>
+      </w:pPr>
+      <w:r>
+        <w:rPr>
+          <w:i/>
+        </w:rPr>
+        <w:t xml:space="preserve">PHP, TYPO3, MySQL, JavaScript, Ember.js, jQuery, Git</w:t>
+      </w:r>
+    </w:p>
+    <w:p>
+      <w:pPr>
+        <w:pStyle w:val="Heading3"/>
+      </w:pPr>
+      <w:bookmarkStart w:id="51" w:name="topdanmark"/>
+      <w:r>
+        <w:t xml:space="preserve">TopDanmark</w:t>
+      </w:r>
+      <w:bookmarkEnd w:id="51"/>
+    </w:p>
+    <w:p>
+      <w:pPr>
+        <w:pStyle w:val="FirstParagraph"/>
+      </w:pPr>
+      <w:r>
+        <w:rPr>
+          <w:b/>
+        </w:rPr>
+        <w:t xml:space="preserve">Udvikler (on-site konsulent)</w:t>
+      </w:r>
+      <w:r>
+        <w:br w:type="textWrapping"/>
+      </w:r>
+      <w:r>
+        <w:t xml:space="preserve">Maj 2011 - Sep 2011</w:t>
+      </w:r>
+    </w:p>
+    <w:p>
+      <w:pPr>
+        <w:pStyle w:val="BodyText"/>
+      </w:pPr>
+      <w:r>
+        <w:t xml:space="preserve">Udvikling af komponenter til selvbetjening på TopDanmarks hjemmeside i forbindelse med re-launch.</w:t>
+      </w:r>
+    </w:p>
+    <w:p>
+      <w:pPr>
+        <w:pStyle w:val="BodyText"/>
+      </w:pPr>
+      <w:r>
+        <w:rPr>
+          <w:i/>
+        </w:rPr>
         <w:t xml:space="preserve">PHP, TYPO3, MySQL, JavaScript, jQuery, Git</w:t>
-      </w:r>
-    </w:p>
-    <w:p>
-      <w:pPr>
-        <w:pStyle w:val="Heading3"/>
-      </w:pPr>
-      <w:bookmarkStart w:id="46" w:name="web-platform-vuc"/>
-      <w:r>
-        <w:t xml:space="preserve">Web-platform, VUC</w:t>
-      </w:r>
-      <w:bookmarkEnd w:id="46"/>
-    </w:p>
-    <w:p>
-      <w:pPr>
-        <w:pStyle w:val="FirstParagraph"/>
-      </w:pPr>
-      <w:r>
-        <w:rPr>
-          <w:b/>
-        </w:rPr>
-        <w:t xml:space="preserve">Softwarearkitekt / lead udvikler</w:t>
-      </w:r>
-    </w:p>
-    <w:p>
-      <w:pPr>
-        <w:pStyle w:val="BodyText"/>
-      </w:pPr>
-      <w:r>
-        <w:t xml:space="preserve">Etablering af fælles web-platform for 11 VUC-centre, samt plugin-udvikling til undervisningsplanlægning og studieadministration.</w:t>
-      </w:r>
-    </w:p>
-    <w:p>
-      <w:pPr>
-        <w:pStyle w:val="BodyText"/>
-      </w:pPr>
-      <w:r>
-        <w:rPr>
-          <w:i/>
-        </w:rPr>
-        <w:t xml:space="preserve">PHP, TYPO3, MySQL, JavaScript, jQuery, Git</w:t>
-      </w:r>
-    </w:p>
-    <w:p>
-      <w:pPr>
-        <w:pStyle w:val="Heading3"/>
-      </w:pPr>
-      <w:bookmarkStart w:id="47" w:name="regnskabssystem-til-refusioner-statens-administration"/>
-      <w:r>
-        <w:t xml:space="preserve">Regnskabssystem til refusioner, Statens Administration</w:t>
-      </w:r>
-      <w:bookmarkEnd w:id="47"/>
-    </w:p>
-    <w:p>
-      <w:pPr>
-        <w:pStyle w:val="FirstParagraph"/>
-      </w:pPr>
-      <w:r>
-        <w:rPr>
-          <w:b/>
-        </w:rPr>
-        <w:t xml:space="preserve">Softwarearkitekt / udvikler</w:t>
-      </w:r>
-    </w:p>
-    <w:p>
-      <w:pPr>
-        <w:pStyle w:val="BodyText"/>
-      </w:pPr>
-      <w:r>
-        <w:t xml:space="preserve">Udvikling af regnskabssystem til at styre offentlige refusioner i ØSC-området. Kompliceret datamodel og arbejdsgange, samt tunge beregninger og krav om præcision og sikkerhed.</w:t>
-      </w:r>
-    </w:p>
-    <w:p>
-      <w:pPr>
-        <w:pStyle w:val="BodyText"/>
-      </w:pPr>
-      <w:r>
-        <w:rPr>
-          <w:i/>
-        </w:rPr>
-        <w:t xml:space="preserve">C#, .NET MVC, MSSQL, JavaScript, Git</w:t>
-      </w:r>
-    </w:p>
-    <w:p>
-      <w:pPr>
-        <w:pStyle w:val="Heading3"/>
-      </w:pPr>
-      <w:bookmarkStart w:id="48" w:name="webshop-til-børnetøj-ticket-to-heaven"/>
-      <w:r>
-        <w:t xml:space="preserve">Webshop til børnetøj, Ticket to Heaven</w:t>
-      </w:r>
-      <w:bookmarkEnd w:id="48"/>
-    </w:p>
-    <w:p>
-      <w:pPr>
-        <w:pStyle w:val="FirstParagraph"/>
-      </w:pPr>
-      <w:r>
-        <w:rPr>
-          <w:b/>
-        </w:rPr>
-        <w:t xml:space="preserve">Udvikler</w:t>
-      </w:r>
-    </w:p>
-    <w:p>
-      <w:pPr>
-        <w:pStyle w:val="BodyText"/>
-      </w:pPr>
-      <w:r>
-        <w:t xml:space="preserve">Vedligeholdelse og udvikling af mindre, nye features i TYPO3-baseret webshop.</w:t>
-      </w:r>
-    </w:p>
-    <w:p>
-      <w:pPr>
-        <w:pStyle w:val="BodyText"/>
-      </w:pPr>
-      <w:r>
-        <w:rPr>
-          <w:i/>
-        </w:rPr>
-        <w:t xml:space="preserve">PHP, TYPO3, MySQL, JavaScript, Ember.js, jQuery, Git</w:t>
-      </w:r>
-    </w:p>
-    <w:p>
-      <w:pPr>
-        <w:pStyle w:val="Heading3"/>
-      </w:pPr>
-      <w:bookmarkStart w:id="49" w:name="topdanmark"/>
-      <w:r>
-        <w:t xml:space="preserve">TopDanmark</w:t>
-      </w:r>
-      <w:bookmarkEnd w:id="49"/>
-    </w:p>
-    <w:p>
-      <w:pPr>
-        <w:pStyle w:val="FirstParagraph"/>
-      </w:pPr>
-      <w:r>
-        <w:rPr>
-          <w:b/>
-        </w:rPr>
-        <w:t xml:space="preserve">Udvikler (on-site konsulent)</w:t>
-      </w:r>
-    </w:p>
-    <w:p>
-      <w:pPr>
-        <w:pStyle w:val="BodyText"/>
-      </w:pPr>
-      <w:r>
-        <w:t xml:space="preserve">Udvikling af komponenter til selvbetjening på TopDanmarks hjemmeside i forbindelse med re-launch.</w:t>
-      </w:r>
-    </w:p>
-    <w:p>
-      <w:pPr>
-        <w:pStyle w:val="BodyText"/>
-      </w:pPr>
-      <w:r>
-        <w:rPr>
-          <w:i/>
-        </w:rPr>
-        <w:t xml:space="preserve">PHP, TYPO3, MySQL, JavaScript, jQuery, Git</w:t>
-      </w:r>
-    </w:p>
-    <w:p>
-      <w:pPr>
-        <w:pStyle w:val="Heading3"/>
-      </w:pPr>
-      <w:bookmarkStart w:id="50" w:name="website-statens-museum-for-kunst"/>
-      <w:r>
-        <w:t xml:space="preserve">Website, Statens Museum for Kunst</w:t>
-      </w:r>
-      <w:bookmarkEnd w:id="50"/>
-    </w:p>
-    <w:p>
-      <w:pPr>
-        <w:pStyle w:val="FirstParagraph"/>
-      </w:pPr>
-      <w:r>
-        <w:rPr>
-          <w:b/>
-        </w:rPr>
-        <w:t xml:space="preserve">Udvikler</w:t>
-      </w:r>
-    </w:p>
-    <w:p>
-      <w:pPr>
-        <w:pStyle w:val="BodyText"/>
-      </w:pPr>
-      <w:r>
-        <w:t xml:space="preserve">Udvikling af komponenter til events og udstillinger til hjemmesiden.</w:t>
-      </w:r>
-    </w:p>
-    <w:p>
-      <w:pPr>
-        <w:pStyle w:val="BodyText"/>
-      </w:pPr>
-      <w:r>
-        <w:rPr>
-          <w:i/>
-        </w:rPr>
-        <w:t xml:space="preserve">PHP, TYPO3, MySQL, JavaScript, jQuery, Git</w:t>
-      </w:r>
-    </w:p>
-    <w:p>
-      <w:pPr>
-        <w:pStyle w:val="Heading3"/>
-      </w:pPr>
-      <w:bookmarkStart w:id="51" w:name="website-administrationshuset"/>
-      <w:r>
-        <w:t xml:space="preserve">Website, Administrationshuset</w:t>
-      </w:r>
-      <w:bookmarkEnd w:id="51"/>
-    </w:p>
-    <w:p>
-      <w:pPr>
-        <w:pStyle w:val="FirstParagraph"/>
-      </w:pPr>
-      <w:r>
-        <w:rPr>
-          <w:b/>
-        </w:rPr>
-        <w:t xml:space="preserve">Lead developer</w:t>
-      </w:r>
-    </w:p>
-    <w:p>
-      <w:pPr>
-        <w:pStyle w:val="BodyText"/>
-      </w:pPr>
-      <w:r>
-        <w:t xml:space="preserve">Komponent-udvikling til administration af andelsforeninger.</w:t>
-      </w:r>
-    </w:p>
-    <w:p>
-      <w:pPr>
-        <w:pStyle w:val="BodyText"/>
-      </w:pPr>
-      <w:r>
-        <w:rPr>
-          <w:i/>
-        </w:rPr>
-        <w:t xml:space="preserve">PHP, TYPO3, MySQL, JavaScript, jQuery, SVN</w:t>
       </w:r>
     </w:p>
     <w:p>

</xml_diff>